<commit_message>
Mise à jour du manuel d'installation
</commit_message>
<xml_diff>
--- a/Documentation/Manuel installation.docx
+++ b/Documentation/Manuel installation.docx
@@ -21,6 +21,8 @@
             <w:pPr>
               <w:pStyle w:val="Ancredugraphisme"/>
             </w:pPr>
+            <w:bookmarkStart w:id="0" w:name="_GoBack"/>
+            <w:bookmarkEnd w:id="0"/>
           </w:p>
         </w:tc>
         <w:tc>
@@ -73,7 +75,6 @@
             <w:tcW w:w="5395" w:type="dxa"/>
           </w:tcPr>
           <w:p>
-            <w:bookmarkStart w:id="0" w:name="_GoBack"/>
             <w:r>
               <w:rPr>
                 <w:lang w:val="fr-CH" w:eastAsia="fr-CH"/>
@@ -98,7 +99,7 @@
                             <a16:creationId xmlns:a16="http://schemas.microsoft.com/office/drawing/2014/main" id="{405C8564-9AA1-3741-A518-06A1556F88BC}"/>
                           </a:ext>
                           <a:ext uri="{C183D7F6-B498-43B3-948B-1728B52AA6E4}">
-                            <adec:decorative xmlns="" xmlns:cx2="http://schemas.microsoft.com/office/drawing/2015/10/21/chartex" xmlns:cx3="http://schemas.microsoft.com/office/drawing/2016/5/9/chartex" xmlns:cx4="http://schemas.microsoft.com/office/drawing/2016/5/10/chartex" xmlns:cx5="http://schemas.microsoft.com/office/drawing/2016/5/11/chartex" xmlns:cx6="http://schemas.microsoft.com/office/drawing/2016/5/12/chartex" xmlns:cx7="http://schemas.microsoft.com/office/drawing/2016/5/13/chartex" xmlns:cx8="http://schemas.microsoft.com/office/drawing/2016/5/14/chartex" xmlns:aink="http://schemas.microsoft.com/office/drawing/2016/ink" xmlns:am3d="http://schemas.microsoft.com/office/drawing/2017/model3d" xmlns:o="urn:schemas-microsoft-com:office:office" xmlns:v="urn:schemas-microsoft-com:vml" xmlns:w10="urn:schemas-microsoft-com:office:word" xmlns:w="http://schemas.openxmlformats.org/wordprocessingml/2006/main" xmlns:w16cex="http://schemas.microsoft.com/office/word/2018/wordml/cex" xmlns:w16cid="http://schemas.microsoft.com/office/word/2016/wordml/cid" xmlns:w16="http://schemas.microsoft.com/office/word/2018/wordml" xmlns:adec="http://schemas.microsoft.com/office/drawing/2017/decorative" val="1"/>
+                            <adec:decorative xmlns:adec="http://schemas.microsoft.com/office/drawing/2017/decorative" xmlns:w16="http://schemas.microsoft.com/office/word/2018/wordml" xmlns:w16cid="http://schemas.microsoft.com/office/word/2016/wordml/cid" xmlns:w16cex="http://schemas.microsoft.com/office/word/2018/wordml/cex" xmlns:w="http://schemas.openxmlformats.org/wordprocessingml/2006/main" xmlns:w10="urn:schemas-microsoft-com:office:word" xmlns:v="urn:schemas-microsoft-com:vml" xmlns:o="urn:schemas-microsoft-com:office:office" xmlns:am3d="http://schemas.microsoft.com/office/drawing/2017/model3d" xmlns:aink="http://schemas.microsoft.com/office/drawing/2016/ink" xmlns:cx8="http://schemas.microsoft.com/office/drawing/2016/5/14/chartex" xmlns:cx7="http://schemas.microsoft.com/office/drawing/2016/5/13/chartex" xmlns:cx6="http://schemas.microsoft.com/office/drawing/2016/5/12/chartex" xmlns:cx5="http://schemas.microsoft.com/office/drawing/2016/5/11/chartex" xmlns:cx4="http://schemas.microsoft.com/office/drawing/2016/5/10/chartex" xmlns:cx3="http://schemas.microsoft.com/office/drawing/2016/5/9/chartex" xmlns:cx2="http://schemas.microsoft.com/office/drawing/2015/10/21/chartex" xmlns="" val="1"/>
                           </a:ext>
                         </a:extLst>
                       </wp:docPr>
@@ -315,7 +316,6 @@
                 </mc:Fallback>
               </mc:AlternateContent>
             </w:r>
-            <w:bookmarkEnd w:id="0"/>
           </w:p>
         </w:tc>
         <w:tc>
@@ -524,8 +524,8 @@
     </w:p>
     <w:p/>
     <w:sectPr>
-      <w:footerReference w:type="even" r:id="rId6"/>
-      <w:footerReference w:type="default" r:id="rId7"/>
+      <w:footerReference w:type="even" r:id="rId8"/>
+      <w:footerReference w:type="default" r:id="rId9"/>
       <w:pgSz w:w="11906" w:h="16838" w:code="9"/>
       <w:pgMar w:top="720" w:right="624" w:bottom="1077" w:left="624" w:header="709" w:footer="431" w:gutter="0"/>
       <w:cols w:space="708"/>
@@ -534,6 +534,31 @@
     </w:sectPr>
   </w:body>
 </w:document>
+</file>
+
+<file path=word/endnotes.xml><?xml version="1.0" encoding="utf-8"?>
+<w:endnotes xmlns:wpc="http://schemas.microsoft.com/office/word/2010/wordprocessingCanvas" xmlns:cx="http://schemas.microsoft.com/office/drawing/2014/chartex" xmlns:cx1="http://schemas.microsoft.com/office/drawing/2015/9/8/chartex" xmlns:mc="http://schemas.openxmlformats.org/markup-compatibility/2006" xmlns:o="urn:schemas-microsoft-com:office:office" xmlns:r="http://schemas.openxmlformats.org/officeDocument/2006/relationships" xmlns:m="http://schemas.openxmlformats.org/officeDocument/2006/math" xmlns:v="urn:schemas-microsoft-com:vml" xmlns:wp14="http://schemas.microsoft.com/office/word/2010/wordprocessingDrawing" xmlns:wp="http://schemas.openxmlformats.org/drawingml/2006/wordprocessingDrawing" xmlns:w10="urn:schemas-microsoft-com:office:word" xmlns:w="http://schemas.openxmlformats.org/wordprocessingml/2006/main" xmlns:w14="http://schemas.microsoft.com/office/word/2010/wordml" xmlns:w15="http://schemas.microsoft.com/office/word/2012/wordml" xmlns:w16se="http://schemas.microsoft.com/office/word/2015/wordml/symex" xmlns:wpg="http://schemas.microsoft.com/office/word/2010/wordprocessingGroup" xmlns:wpi="http://schemas.microsoft.com/office/word/2010/wordprocessingInk" xmlns:wne="http://schemas.microsoft.com/office/word/2006/wordml" xmlns:wps="http://schemas.microsoft.com/office/word/2010/wordprocessingShape" mc:Ignorable="w14 w15 w16se wp14">
+  <w:endnote w:type="separator" w:id="-1">
+    <w:p>
+      <w:pPr>
+        <w:spacing w:after="0"/>
+      </w:pPr>
+      <w:r>
+        <w:separator/>
+      </w:r>
+    </w:p>
+  </w:endnote>
+  <w:endnote w:type="continuationSeparator" w:id="0">
+    <w:p>
+      <w:pPr>
+        <w:spacing w:after="0"/>
+      </w:pPr>
+      <w:r>
+        <w:continuationSeparator/>
+      </w:r>
+    </w:p>
+  </w:endnote>
+</w:endnotes>
 </file>
 
 <file path=word/footer1.xml><?xml version="1.0" encoding="utf-8"?>
@@ -708,13 +733,7 @@
             <w:rPr>
               <w:rFonts w:ascii="Arial Rounded MT Bold" w:hAnsi="Arial Rounded MT Bold"/>
             </w:rPr>
-            <w:t>d’installation</w:t>
-          </w:r>
-          <w:r>
-            <w:rPr>
-              <w:rFonts w:ascii="Arial Rounded MT Bold" w:hAnsi="Arial Rounded MT Bold"/>
-            </w:rPr>
-            <w:t xml:space="preserve"> – </w:t>
+            <w:t xml:space="preserve">d’installation – </w:t>
           </w:r>
           <w:r>
             <w:rPr>
@@ -742,6 +761,31 @@
     </w:pPr>
   </w:p>
 </w:ftr>
+</file>
+
+<file path=word/footnotes.xml><?xml version="1.0" encoding="utf-8"?>
+<w:footnotes xmlns:wpc="http://schemas.microsoft.com/office/word/2010/wordprocessingCanvas" xmlns:cx="http://schemas.microsoft.com/office/drawing/2014/chartex" xmlns:cx1="http://schemas.microsoft.com/office/drawing/2015/9/8/chartex" xmlns:mc="http://schemas.openxmlformats.org/markup-compatibility/2006" xmlns:o="urn:schemas-microsoft-com:office:office" xmlns:r="http://schemas.openxmlformats.org/officeDocument/2006/relationships" xmlns:m="http://schemas.openxmlformats.org/officeDocument/2006/math" xmlns:v="urn:schemas-microsoft-com:vml" xmlns:wp14="http://schemas.microsoft.com/office/word/2010/wordprocessingDrawing" xmlns:wp="http://schemas.openxmlformats.org/drawingml/2006/wordprocessingDrawing" xmlns:w10="urn:schemas-microsoft-com:office:word" xmlns:w="http://schemas.openxmlformats.org/wordprocessingml/2006/main" xmlns:w14="http://schemas.microsoft.com/office/word/2010/wordml" xmlns:w15="http://schemas.microsoft.com/office/word/2012/wordml" xmlns:w16se="http://schemas.microsoft.com/office/word/2015/wordml/symex" xmlns:wpg="http://schemas.microsoft.com/office/word/2010/wordprocessingGroup" xmlns:wpi="http://schemas.microsoft.com/office/word/2010/wordprocessingInk" xmlns:wne="http://schemas.microsoft.com/office/word/2006/wordml" xmlns:wps="http://schemas.microsoft.com/office/word/2010/wordprocessingShape" mc:Ignorable="w14 w15 w16se wp14">
+  <w:footnote w:type="separator" w:id="-1">
+    <w:p>
+      <w:pPr>
+        <w:spacing w:after="0"/>
+      </w:pPr>
+      <w:r>
+        <w:separator/>
+      </w:r>
+    </w:p>
+  </w:footnote>
+  <w:footnote w:type="continuationSeparator" w:id="0">
+    <w:p>
+      <w:pPr>
+        <w:spacing w:after="0"/>
+      </w:pPr>
+      <w:r>
+        <w:continuationSeparator/>
+      </w:r>
+    </w:p>
+  </w:footnote>
+</w:footnotes>
 </file>
 
 <file path=word/numbering.xml><?xml version="1.0" encoding="utf-8"?>
@@ -1703,7 +1747,7 @@
 </file>
 
 <file path=customXml/itemProps1.xml><?xml version="1.0" encoding="utf-8"?>
-<ds:datastoreItem xmlns:ds="http://schemas.openxmlformats.org/officeDocument/2006/customXml" ds:itemID="{685A06EB-A7DE-4373-9846-E554BB1ECF4C}">
+<ds:datastoreItem xmlns:ds="http://schemas.openxmlformats.org/officeDocument/2006/customXml" ds:itemID="{CB088C0E-EDB9-48EC-9456-E55204EA0D48}">
   <ds:schemaRefs>
     <ds:schemaRef ds:uri="http://schemas.openxmlformats.org/officeDocument/2006/bibliography"/>
   </ds:schemaRefs>

</xml_diff>

<commit_message>
Modification visuel des manuels
</commit_message>
<xml_diff>
--- a/Documentation/Manuel installation.docx
+++ b/Documentation/Manuel installation.docx
@@ -20,9 +20,10 @@
           <w:p>
             <w:pPr>
               <w:pStyle w:val="Ancredugraphisme"/>
+              <w:rPr>
+                <w:rFonts w:ascii="Arial" w:hAnsi="Arial" w:cs="Arial"/>
+              </w:rPr>
             </w:pPr>
-            <w:bookmarkStart w:id="0" w:name="_GoBack"/>
-            <w:bookmarkEnd w:id="0"/>
           </w:p>
         </w:tc>
         <w:tc>
@@ -32,6 +33,9 @@
           <w:p>
             <w:pPr>
               <w:pStyle w:val="Ancredugraphisme"/>
+              <w:rPr>
+                <w:rFonts w:ascii="Arial" w:hAnsi="Arial" w:cs="Arial"/>
+              </w:rPr>
             </w:pPr>
           </w:p>
         </w:tc>
@@ -47,15 +51,15 @@
           <w:p>
             <w:pPr>
               <w:pStyle w:val="Titre1"/>
+              <w:rPr>
+                <w:rFonts w:ascii="Arial" w:hAnsi="Arial" w:cs="Arial"/>
+              </w:rPr>
             </w:pPr>
             <w:r>
-              <w:t xml:space="preserve">Manuel </w:t>
-            </w:r>
-            <w:r>
-              <w:t>d’</w:t>
-            </w:r>
-            <w:r>
-              <w:t>installation</w:t>
+              <w:rPr>
+                <w:rFonts w:ascii="Arial" w:hAnsi="Arial" w:cs="Arial"/>
+              </w:rPr>
+              <w:t>Manuel d’installation</w:t>
             </w:r>
           </w:p>
         </w:tc>
@@ -63,7 +67,13 @@
           <w:tcPr>
             <w:tcW w:w="5237" w:type="dxa"/>
           </w:tcPr>
-          <w:p/>
+          <w:p>
+            <w:pPr>
+              <w:rPr>
+                <w:rFonts w:ascii="Arial" w:hAnsi="Arial" w:cs="Arial"/>
+              </w:rPr>
+            </w:pPr>
+          </w:p>
         </w:tc>
       </w:tr>
       <w:tr>
@@ -75,8 +85,14 @@
             <w:tcW w:w="5395" w:type="dxa"/>
           </w:tcPr>
           <w:p>
+            <w:pPr>
+              <w:rPr>
+                <w:rFonts w:ascii="Arial" w:hAnsi="Arial" w:cs="Arial"/>
+              </w:rPr>
+            </w:pPr>
             <w:r>
               <w:rPr>
+                <w:rFonts w:ascii="Arial" w:hAnsi="Arial" w:cs="Arial"/>
                 <w:lang w:val="fr-CH" w:eastAsia="fr-CH"/>
               </w:rPr>
               <mc:AlternateContent>
@@ -99,7 +115,7 @@
                             <a16:creationId xmlns:a16="http://schemas.microsoft.com/office/drawing/2014/main" id="{405C8564-9AA1-3741-A518-06A1556F88BC}"/>
                           </a:ext>
                           <a:ext uri="{C183D7F6-B498-43B3-948B-1728B52AA6E4}">
-                            <adec:decorative xmlns:adec="http://schemas.microsoft.com/office/drawing/2017/decorative" xmlns:w16="http://schemas.microsoft.com/office/word/2018/wordml" xmlns:w16cid="http://schemas.microsoft.com/office/word/2016/wordml/cid" xmlns:w16cex="http://schemas.microsoft.com/office/word/2018/wordml/cex" xmlns:w="http://schemas.openxmlformats.org/wordprocessingml/2006/main" xmlns:w10="urn:schemas-microsoft-com:office:word" xmlns:v="urn:schemas-microsoft-com:vml" xmlns:o="urn:schemas-microsoft-com:office:office" xmlns:am3d="http://schemas.microsoft.com/office/drawing/2017/model3d" xmlns:aink="http://schemas.microsoft.com/office/drawing/2016/ink" xmlns:cx8="http://schemas.microsoft.com/office/drawing/2016/5/14/chartex" xmlns:cx7="http://schemas.microsoft.com/office/drawing/2016/5/13/chartex" xmlns:cx6="http://schemas.microsoft.com/office/drawing/2016/5/12/chartex" xmlns:cx5="http://schemas.microsoft.com/office/drawing/2016/5/11/chartex" xmlns:cx4="http://schemas.microsoft.com/office/drawing/2016/5/10/chartex" xmlns:cx3="http://schemas.microsoft.com/office/drawing/2016/5/9/chartex" xmlns:cx2="http://schemas.microsoft.com/office/drawing/2015/10/21/chartex" xmlns="" val="1"/>
+                            <adec:decorative xmlns="" xmlns:cx2="http://schemas.microsoft.com/office/drawing/2015/10/21/chartex" xmlns:cx3="http://schemas.microsoft.com/office/drawing/2016/5/9/chartex" xmlns:cx4="http://schemas.microsoft.com/office/drawing/2016/5/10/chartex" xmlns:cx5="http://schemas.microsoft.com/office/drawing/2016/5/11/chartex" xmlns:cx6="http://schemas.microsoft.com/office/drawing/2016/5/12/chartex" xmlns:cx7="http://schemas.microsoft.com/office/drawing/2016/5/13/chartex" xmlns:cx8="http://schemas.microsoft.com/office/drawing/2016/5/14/chartex" xmlns:aink="http://schemas.microsoft.com/office/drawing/2016/ink" xmlns:am3d="http://schemas.microsoft.com/office/drawing/2017/model3d" xmlns:o="urn:schemas-microsoft-com:office:office" xmlns:v="urn:schemas-microsoft-com:vml" xmlns:w10="urn:schemas-microsoft-com:office:word" xmlns:w="http://schemas.openxmlformats.org/wordprocessingml/2006/main" xmlns:w16cex="http://schemas.microsoft.com/office/word/2018/wordml/cex" xmlns:w16cid="http://schemas.microsoft.com/office/word/2016/wordml/cid" xmlns:w16="http://schemas.microsoft.com/office/word/2018/wordml" xmlns:adec="http://schemas.microsoft.com/office/drawing/2017/decorative" val="1"/>
                           </a:ext>
                         </a:extLst>
                       </wp:docPr>
@@ -322,7 +338,13 @@
           <w:tcPr>
             <w:tcW w:w="5237" w:type="dxa"/>
           </w:tcPr>
-          <w:p/>
+          <w:p>
+            <w:pPr>
+              <w:rPr>
+                <w:rFonts w:ascii="Arial" w:hAnsi="Arial" w:cs="Arial"/>
+              </w:rPr>
+            </w:pPr>
+          </w:p>
         </w:tc>
       </w:tr>
       <w:tr>
@@ -333,7 +355,13 @@
           <w:tcPr>
             <w:tcW w:w="5395" w:type="dxa"/>
           </w:tcPr>
-          <w:p/>
+          <w:p>
+            <w:pPr>
+              <w:rPr>
+                <w:rFonts w:ascii="Arial" w:hAnsi="Arial" w:cs="Arial"/>
+              </w:rPr>
+            </w:pPr>
+          </w:p>
         </w:tc>
         <w:tc>
           <w:tcPr>
@@ -342,19 +370,28 @@
           <w:p>
             <w:pPr>
               <w:pStyle w:val="Titre2"/>
+              <w:rPr>
+                <w:rFonts w:ascii="Arial" w:hAnsi="Arial" w:cs="Arial"/>
+              </w:rPr>
             </w:pPr>
             <w:r>
-              <w:t>01.06</w:t>
-            </w:r>
-            <w:r>
-              <w:t>.2021</w:t>
+              <w:rPr>
+                <w:rFonts w:ascii="Arial" w:hAnsi="Arial" w:cs="Arial"/>
+              </w:rPr>
+              <w:t>01.06.2021</w:t>
             </w:r>
           </w:p>
           <w:p>
             <w:pPr>
               <w:pStyle w:val="Titre2"/>
+              <w:rPr>
+                <w:rFonts w:ascii="Arial" w:hAnsi="Arial" w:cs="Arial"/>
+              </w:rPr>
             </w:pPr>
             <w:r>
+              <w:rPr>
+                <w:rFonts w:ascii="Arial" w:hAnsi="Arial" w:cs="Arial"/>
+              </w:rPr>
               <w:t>TPI</w:t>
             </w:r>
           </w:p>
@@ -368,7 +405,13 @@
           <w:tcPr>
             <w:tcW w:w="5395" w:type="dxa"/>
           </w:tcPr>
-          <w:p/>
+          <w:p>
+            <w:pPr>
+              <w:rPr>
+                <w:rFonts w:ascii="Arial" w:hAnsi="Arial" w:cs="Arial"/>
+              </w:rPr>
+            </w:pPr>
+          </w:p>
         </w:tc>
         <w:tc>
           <w:tcPr>
@@ -377,12 +420,19 @@
           <w:p>
             <w:pPr>
               <w:pStyle w:val="Titre2"/>
+              <w:rPr>
+                <w:rFonts w:ascii="Arial" w:hAnsi="Arial" w:cs="Arial"/>
+              </w:rPr>
             </w:pPr>
             <w:r>
+              <w:rPr>
+                <w:rFonts w:ascii="Arial" w:hAnsi="Arial" w:cs="Arial"/>
+              </w:rPr>
               <w:t>Pedroletti Michael</w:t>
             </w:r>
             <w:r>
               <w:rPr>
+                <w:rFonts w:ascii="Arial" w:hAnsi="Arial" w:cs="Arial"/>
                 <w:lang w:bidi="fr-FR"/>
               </w:rPr>
               <w:t xml:space="preserve"> </w:t>
@@ -391,74 +441,187 @@
           <w:p>
             <w:pPr>
               <w:pStyle w:val="Titre2"/>
+              <w:rPr>
+                <w:rFonts w:ascii="Arial" w:hAnsi="Arial" w:cs="Arial"/>
+              </w:rPr>
             </w:pPr>
           </w:p>
         </w:tc>
       </w:tr>
     </w:tbl>
-    <w:p/>
+    <w:p>
+      <w:pPr>
+        <w:rPr>
+          <w:rFonts w:ascii="Arial" w:hAnsi="Arial" w:cs="Arial"/>
+        </w:rPr>
+      </w:pPr>
+    </w:p>
     <w:p>
       <w:pPr>
         <w:pStyle w:val="Titre2"/>
-      </w:pPr>
-      <w:r>
+        <w:rPr>
+          <w:rFonts w:ascii="Arial" w:hAnsi="Arial" w:cs="Arial"/>
+        </w:rPr>
+      </w:pPr>
+      <w:r>
+        <w:rPr>
+          <w:rFonts w:ascii="Arial" w:hAnsi="Arial" w:cs="Arial"/>
+        </w:rPr>
         <w:br w:type="page"/>
       </w:r>
       <w:r>
+        <w:rPr>
+          <w:rFonts w:ascii="Arial" w:hAnsi="Arial" w:cs="Arial"/>
+        </w:rPr>
         <w:lastRenderedPageBreak/>
         <w:t>Introduction</w:t>
       </w:r>
     </w:p>
     <w:p>
-      <w:r>
+      <w:pPr>
+        <w:rPr>
+          <w:rFonts w:ascii="Arial" w:hAnsi="Arial" w:cs="Arial"/>
+        </w:rPr>
+      </w:pPr>
+      <w:r>
+        <w:rPr>
+          <w:rFonts w:ascii="Arial" w:hAnsi="Arial" w:cs="Arial"/>
+        </w:rPr>
         <w:t>Dans ce document nous allons voir comment installer la plateforme web de gestion de stock que j’ai développé lors de mon TPI. Ce document est destiné aux personnes souhaitant installer ce service web sur un serveur web.</w:t>
       </w:r>
     </w:p>
-    <w:p/>
+    <w:p>
+      <w:pPr>
+        <w:rPr>
+          <w:rFonts w:ascii="Arial" w:hAnsi="Arial" w:cs="Arial"/>
+        </w:rPr>
+      </w:pPr>
+    </w:p>
     <w:p>
       <w:pPr>
         <w:pStyle w:val="Titre2"/>
-      </w:pPr>
-      <w:r>
+        <w:rPr>
+          <w:rFonts w:ascii="Arial" w:hAnsi="Arial" w:cs="Arial"/>
+        </w:rPr>
+      </w:pPr>
+      <w:r>
+        <w:rPr>
+          <w:rFonts w:ascii="Arial" w:hAnsi="Arial" w:cs="Arial"/>
+        </w:rPr>
         <w:t>Pré-requis</w:t>
       </w:r>
     </w:p>
     <w:p>
-      <w:r>
+      <w:pPr>
+        <w:rPr>
+          <w:rFonts w:ascii="Arial" w:hAnsi="Arial" w:cs="Arial"/>
+        </w:rPr>
+      </w:pPr>
+      <w:r>
+        <w:rPr>
+          <w:rFonts w:ascii="Arial" w:hAnsi="Arial" w:cs="Arial"/>
+        </w:rPr>
         <w:t>Afin de pouvoir de publier la plateforme web sur un hébergement. Il vous faudra un accès FTP à votre serveur d’hébergement et un accès à la base de donnée de l’hébergement.</w:t>
       </w:r>
     </w:p>
-    <w:p/>
-    <w:p>
-      <w:r>
+    <w:p>
+      <w:pPr>
+        <w:rPr>
+          <w:rFonts w:ascii="Arial" w:hAnsi="Arial" w:cs="Arial"/>
+        </w:rPr>
+      </w:pPr>
+    </w:p>
+    <w:p>
+      <w:pPr>
+        <w:rPr>
+          <w:rFonts w:ascii="Arial" w:hAnsi="Arial" w:cs="Arial"/>
+        </w:rPr>
+      </w:pPr>
+      <w:r>
+        <w:rPr>
+          <w:rFonts w:ascii="Arial" w:hAnsi="Arial" w:cs="Arial"/>
+        </w:rPr>
         <w:t>Nous allons montrer l’exemple avec l’utilisation du logiciel « FileZilla » pour la connexion au serveur FTP. Nous partons du principe que vous avez déjà installé le logiciel « FileZilla », que vous disposez d’un navigateur web ainsi que d’une connexion internet.</w:t>
       </w:r>
     </w:p>
-    <w:p/>
+    <w:p>
+      <w:pPr>
+        <w:rPr>
+          <w:rFonts w:ascii="Arial" w:hAnsi="Arial" w:cs="Arial"/>
+        </w:rPr>
+      </w:pPr>
+    </w:p>
     <w:p>
       <w:pPr>
         <w:pStyle w:val="Titre2"/>
-      </w:pPr>
-      <w:r>
+        <w:rPr>
+          <w:rFonts w:ascii="Arial" w:hAnsi="Arial" w:cs="Arial"/>
+        </w:rPr>
+      </w:pPr>
+      <w:r>
+        <w:rPr>
+          <w:rFonts w:ascii="Arial" w:hAnsi="Arial" w:cs="Arial"/>
+        </w:rPr>
         <w:t>Installation</w:t>
       </w:r>
     </w:p>
     <w:p>
-      <w:r>
+      <w:pPr>
+        <w:rPr>
+          <w:rFonts w:ascii="Arial" w:hAnsi="Arial" w:cs="Arial"/>
+        </w:rPr>
+      </w:pPr>
+      <w:r>
+        <w:rPr>
+          <w:rFonts w:ascii="Arial" w:hAnsi="Arial" w:cs="Arial"/>
+        </w:rPr>
         <w:t>Premièrement nous allons installer la base de données. Pour se faire il faudra vous rendre sur votre accès « php my admin » afin de pouvoir lancer le script SQL disponible dans le dossier SQL, qui se trouve dans le dossier « réalisation » sur le dépôt Github.</w:t>
       </w:r>
     </w:p>
     <w:p>
-      <w:r>
+      <w:pPr>
+        <w:rPr>
+          <w:rFonts w:ascii="Arial" w:hAnsi="Arial" w:cs="Arial"/>
+        </w:rPr>
+      </w:pPr>
+      <w:r>
+        <w:rPr>
+          <w:rFonts w:ascii="Arial" w:hAnsi="Arial" w:cs="Arial"/>
+        </w:rPr>
         <w:t>Une fois le script exécuter vérifier que tous les éléments soient bien présents dans votre nouvel base de données.</w:t>
       </w:r>
     </w:p>
-    <w:p/>
-    <w:p>
-      <w:r>
-        <w:t>Puis rendez vous sur l’application « FileZilla » et connectez-vous directement à votre serveur hôte. Pour vous connectez au serveur hôte il vous faudra son adresse, un nom d’utilisateur, le mot de passe du compte utilisateur et il vous faudra aussi renseigner le port sur lequel vous souhaitez accéder. (port de base = 21)</w:t>
-      </w:r>
-      <w:r>
+    <w:p>
+      <w:pPr>
+        <w:rPr>
+          <w:rFonts w:ascii="Arial" w:hAnsi="Arial" w:cs="Arial"/>
+        </w:rPr>
+      </w:pPr>
+    </w:p>
+    <w:p>
+      <w:pPr>
+        <w:rPr>
+          <w:rFonts w:ascii="Arial" w:hAnsi="Arial" w:cs="Arial"/>
+        </w:rPr>
+      </w:pPr>
+      <w:r>
+        <w:rPr>
+          <w:rFonts w:ascii="Arial" w:hAnsi="Arial" w:cs="Arial"/>
+        </w:rPr>
+        <w:t>Puis rendez vous sur l’application « FileZilla » et conne</w:t>
+      </w:r>
+      <w:bookmarkStart w:id="0" w:name="_GoBack"/>
+      <w:bookmarkEnd w:id="0"/>
+      <w:r>
+        <w:rPr>
+          <w:rFonts w:ascii="Arial" w:hAnsi="Arial" w:cs="Arial"/>
+        </w:rPr>
+        <w:t>ctez-vous directement à votre serveur hôte. Pour vous connectez au serveur hôte il vous faudra son adresse, un nom d’utilisateur, le mot de passe du compte utilisateur et il vous faudra aussi renseigner le port sur lequel vous souhaitez accéder. (port de base = 21)</w:t>
+      </w:r>
+      <w:r>
+        <w:rPr>
+          <w:rFonts w:ascii="Arial" w:hAnsi="Arial" w:cs="Arial"/>
+        </w:rPr>
         <w:br/>
         <w:t>Une fois connecté, rendez-vous dans le dossier d’hébergement de votre site web et copier les dossiers suivants :</w:t>
       </w:r>
@@ -470,8 +633,14 @@
           <w:ilvl w:val="0"/>
           <w:numId w:val="1"/>
         </w:numPr>
-      </w:pPr>
-      <w:r>
+        <w:rPr>
+          <w:rFonts w:ascii="Arial" w:hAnsi="Arial" w:cs="Arial"/>
+        </w:rPr>
+      </w:pPr>
+      <w:r>
+        <w:rPr>
+          <w:rFonts w:ascii="Arial" w:hAnsi="Arial" w:cs="Arial"/>
+        </w:rPr>
         <w:t>« model »</w:t>
       </w:r>
     </w:p>
@@ -482,8 +651,14 @@
           <w:ilvl w:val="0"/>
           <w:numId w:val="1"/>
         </w:numPr>
-      </w:pPr>
-      <w:r>
+        <w:rPr>
+          <w:rFonts w:ascii="Arial" w:hAnsi="Arial" w:cs="Arial"/>
+        </w:rPr>
+      </w:pPr>
+      <w:r>
+        <w:rPr>
+          <w:rFonts w:ascii="Arial" w:hAnsi="Arial" w:cs="Arial"/>
+        </w:rPr>
         <w:t>« controller »</w:t>
       </w:r>
     </w:p>
@@ -494,8 +669,14 @@
           <w:ilvl w:val="0"/>
           <w:numId w:val="1"/>
         </w:numPr>
-      </w:pPr>
-      <w:r>
+        <w:rPr>
+          <w:rFonts w:ascii="Arial" w:hAnsi="Arial" w:cs="Arial"/>
+        </w:rPr>
+      </w:pPr>
+      <w:r>
+        <w:rPr>
+          <w:rFonts w:ascii="Arial" w:hAnsi="Arial" w:cs="Arial"/>
+        </w:rPr>
         <w:t>« view »</w:t>
       </w:r>
     </w:p>
@@ -506,23 +687,57 @@
           <w:ilvl w:val="0"/>
           <w:numId w:val="1"/>
         </w:numPr>
-      </w:pPr>
-      <w:r>
+        <w:rPr>
+          <w:rFonts w:ascii="Arial" w:hAnsi="Arial" w:cs="Arial"/>
+        </w:rPr>
+      </w:pPr>
+      <w:r>
+        <w:rPr>
+          <w:rFonts w:ascii="Arial" w:hAnsi="Arial" w:cs="Arial"/>
+        </w:rPr>
         <w:t>Ainsi que le fichier « index.php »</w:t>
       </w:r>
     </w:p>
     <w:p>
-      <w:r>
+      <w:pPr>
+        <w:rPr>
+          <w:rFonts w:ascii="Arial" w:hAnsi="Arial" w:cs="Arial"/>
+        </w:rPr>
+      </w:pPr>
+      <w:r>
+        <w:rPr>
+          <w:rFonts w:ascii="Arial" w:hAnsi="Arial" w:cs="Arial"/>
+        </w:rPr>
         <w:t xml:space="preserve"> Tous ces éléments sont disponibles sur le GitHub du projet, dans le dossier « réalisation ».</w:t>
       </w:r>
     </w:p>
-    <w:p/>
-    <w:p>
-      <w:r>
+    <w:p>
+      <w:pPr>
+        <w:rPr>
+          <w:rFonts w:ascii="Arial" w:hAnsi="Arial" w:cs="Arial"/>
+        </w:rPr>
+      </w:pPr>
+    </w:p>
+    <w:p>
+      <w:pPr>
+        <w:rPr>
+          <w:rFonts w:ascii="Arial" w:hAnsi="Arial" w:cs="Arial"/>
+        </w:rPr>
+      </w:pPr>
+      <w:r>
+        <w:rPr>
+          <w:rFonts w:ascii="Arial" w:hAnsi="Arial" w:cs="Arial"/>
+        </w:rPr>
         <w:t>Pour finir vérifier que la plateforme fonctionne correctement.</w:t>
       </w:r>
     </w:p>
-    <w:p/>
+    <w:p>
+      <w:pPr>
+        <w:rPr>
+          <w:rFonts w:ascii="Arial" w:hAnsi="Arial" w:cs="Arial"/>
+        </w:rPr>
+      </w:pPr>
+    </w:p>
     <w:sectPr>
       <w:footerReference w:type="even" r:id="rId8"/>
       <w:footerReference w:type="default" r:id="rId9"/>
@@ -1342,7 +1557,7 @@
     <w:link w:val="Titre2Car"/>
     <w:uiPriority w:val="1"/>
     <w:qFormat/>
-    <w:rsid w:val="00363F86"/>
+    <w:rsid w:val="00F15A10"/>
     <w:pPr>
       <w:keepNext/>
       <w:keepLines/>
@@ -1351,7 +1566,6 @@
     </w:pPr>
     <w:rPr>
       <w:rFonts w:eastAsiaTheme="majorEastAsia" w:cstheme="majorBidi"/>
-      <w:i/>
       <w:color w:val="A5644E" w:themeColor="accent2"/>
       <w:sz w:val="42"/>
       <w:szCs w:val="26"/>
@@ -1404,10 +1618,9 @@
     <w:basedOn w:val="Policepardfaut"/>
     <w:link w:val="Titre2"/>
     <w:uiPriority w:val="1"/>
-    <w:rsid w:val="00363F86"/>
+    <w:rsid w:val="00F15A10"/>
     <w:rPr>
       <w:rFonts w:ascii="Arial Rounded MT Bold" w:eastAsiaTheme="majorEastAsia" w:hAnsi="Arial Rounded MT Bold" w:cstheme="majorBidi"/>
-      <w:i/>
       <w:noProof/>
       <w:color w:val="A5644E" w:themeColor="accent2"/>
       <w:sz w:val="42"/>
@@ -1747,7 +1960,7 @@
 </file>
 
 <file path=customXml/itemProps1.xml><?xml version="1.0" encoding="utf-8"?>
-<ds:datastoreItem xmlns:ds="http://schemas.openxmlformats.org/officeDocument/2006/customXml" ds:itemID="{CB088C0E-EDB9-48EC-9456-E55204EA0D48}">
+<ds:datastoreItem xmlns:ds="http://schemas.openxmlformats.org/officeDocument/2006/customXml" ds:itemID="{2E5A9B50-FD38-4BC0-A64F-57B0AE20F601}">
   <ds:schemaRefs>
     <ds:schemaRef ds:uri="http://schemas.openxmlformats.org/officeDocument/2006/bibliography"/>
   </ds:schemaRefs>

</xml_diff>